<commit_message>
Een tweede inverse blokje zet de controls weer normaal. Update gamedocument
</commit_message>
<xml_diff>
--- a/GameDocument.docx
+++ b/GameDocument.docx
@@ -7,19 +7,12 @@
         <w:pStyle w:val="Title"/>
         <w:jc w:val="center"/>
       </w:pPr>
-      <w:proofErr w:type="spellStart"/>
-      <w:r>
-        <w:t>Labyrinth</w:t>
-      </w:r>
-      <w:proofErr w:type="spellEnd"/>
-      <w:r>
-        <w:t xml:space="preserve">, a modern </w:t>
-      </w:r>
-      <w:proofErr w:type="spellStart"/>
+      <w:r>
+        <w:t xml:space="preserve">Labyrinth, a modern </w:t>
+      </w:r>
       <w:r>
         <w:t>adaption</w:t>
       </w:r>
-      <w:proofErr w:type="spellEnd"/>
       <w:r>
         <w:rPr>
           <w:noProof/>
@@ -51,7 +44,7 @@
                     </pic:cNvPicPr>
                   </pic:nvPicPr>
                   <pic:blipFill>
-                    <a:blip r:embed="rId4">
+                    <a:blip r:embed="rId5">
                       <a:extLst>
                         <a:ext uri="{28A0092B-C50C-407E-A947-70E740481C1C}">
                           <a14:useLocalDpi xmlns:a14="http://schemas.microsoft.com/office/drawing/2010/main" val="0"/>
@@ -111,97 +104,58 @@
           <w:lang w:val="en-US"/>
         </w:rPr>
       </w:pPr>
-      <w:proofErr w:type="spellStart"/>
-      <w:r>
-        <w:rPr>
-          <w:lang w:val="en-US"/>
-        </w:rPr>
-        <w:t>Marlo</w:t>
-      </w:r>
-      <w:proofErr w:type="spellEnd"/>
-      <w:r>
-        <w:rPr>
-          <w:lang w:val="en-US"/>
-        </w:rPr>
-        <w:t xml:space="preserve"> </w:t>
-      </w:r>
-      <w:proofErr w:type="spellStart"/>
-      <w:r>
-        <w:rPr>
-          <w:lang w:val="en-US"/>
-        </w:rPr>
-        <w:t>Ploemen</w:t>
-      </w:r>
-      <w:proofErr w:type="spellEnd"/>
+      <w:r>
+        <w:rPr>
+          <w:lang w:val="en-US"/>
+        </w:rPr>
+        <w:t>Marlo Ploemen</w:t>
+      </w:r>
+      <w:r>
+        <w:rPr>
+          <w:lang w:val="en-US"/>
+        </w:rPr>
+        <w:tab/>
+      </w:r>
+      <w:r>
+        <w:rPr>
+          <w:lang w:val="en-US"/>
+        </w:rPr>
+        <w:tab/>
+        <w:t>marlo.ploemen@icloud.com</w:t>
+      </w:r>
     </w:p>
     <w:p>
       <w:pPr>
         <w:pStyle w:val="NoSpacing"/>
-        <w:rPr>
-          <w:lang w:val="en-US"/>
-        </w:rPr>
-      </w:pPr>
-      <w:proofErr w:type="spellStart"/>
-      <w:r>
-        <w:rPr>
-          <w:lang w:val="en-US"/>
-        </w:rPr>
-        <w:t>Ajdin</w:t>
-      </w:r>
-      <w:proofErr w:type="spellEnd"/>
-      <w:r>
-        <w:rPr>
-          <w:lang w:val="en-US"/>
-        </w:rPr>
-        <w:t xml:space="preserve"> </w:t>
-      </w:r>
-      <w:proofErr w:type="spellStart"/>
-      <w:r>
-        <w:rPr>
-          <w:lang w:val="en-US"/>
-        </w:rPr>
-        <w:t>Husic</w:t>
-      </w:r>
-      <w:proofErr w:type="spellEnd"/>
+      </w:pPr>
+      <w:r>
+        <w:t>Ajdin Husic</w:t>
+      </w:r>
+      <w:r>
+        <w:tab/>
+      </w:r>
+      <w:r>
+        <w:tab/>
+        <w:t>ajdin@live.nl</w:t>
+      </w:r>
     </w:p>
     <w:p>
       <w:pPr>
         <w:pStyle w:val="NoSpacing"/>
-        <w:rPr>
-          <w:lang w:val="en-US"/>
-        </w:rPr>
-      </w:pPr>
-      <w:r>
-        <w:rPr>
-          <w:lang w:val="en-US"/>
-        </w:rPr>
-        <w:t xml:space="preserve">Luuk de </w:t>
-      </w:r>
-      <w:proofErr w:type="spellStart"/>
-      <w:r>
-        <w:rPr>
-          <w:lang w:val="en-US"/>
-        </w:rPr>
-        <w:t>Niet</w:t>
-      </w:r>
-      <w:proofErr w:type="spellEnd"/>
-      <w:r>
-        <w:rPr>
-          <w:lang w:val="en-US"/>
-        </w:rPr>
-        <w:t xml:space="preserve"> </w:t>
-      </w:r>
-    </w:p>
-    <w:p>
-      <w:pPr>
-        <w:rPr>
-          <w:lang w:val="en-US"/>
-        </w:rPr>
-      </w:pPr>
-      <w:r>
-        <w:rPr>
-          <w:lang w:val="en-US"/>
-        </w:rPr>
+      </w:pPr>
+      <w:r>
+        <w:t xml:space="preserve">Luuk de Niet </w:t>
+      </w:r>
+      <w:r>
+        <w:tab/>
+      </w:r>
+      <w:r>
+        <w:tab/>
+        <w:t>l.f.deniet93@gmail.com</w:t>
+      </w:r>
+    </w:p>
+    <w:p>
+      <w:r>
         <w:br w:type="page"/>
       </w:r>
     </w:p>
@@ -274,21 +228,7 @@
         <w:rPr>
           <w:lang w:val="en-US"/>
         </w:rPr>
-        <w:t xml:space="preserve">In the main menu there are two options: tutorial and campaign. In the tutorial you will learn the controls and get to know the </w:t>
-      </w:r>
-      <w:proofErr w:type="spellStart"/>
-      <w:r>
-        <w:rPr>
-          <w:lang w:val="en-US"/>
-        </w:rPr>
-        <w:t>powerups</w:t>
-      </w:r>
-      <w:proofErr w:type="spellEnd"/>
-      <w:r>
-        <w:rPr>
-          <w:lang w:val="en-US"/>
-        </w:rPr>
-        <w:t xml:space="preserve"> we added. </w:t>
+        <w:t xml:space="preserve">In the main menu there are two options: tutorial and campaign. In the tutorial you will learn the controls and get to know the powerups we added. </w:t>
       </w:r>
       <w:r>
         <w:rPr>
@@ -300,21 +240,32 @@
         <w:rPr>
           <w:lang w:val="en-US"/>
         </w:rPr>
-        <w:t xml:space="preserve">In the campaign the levels will get increasingly difficult. Only when a level is completed, will the next one be unlocked. So the highest level you have unlocked is your </w:t>
-      </w:r>
-      <w:proofErr w:type="spellStart"/>
-      <w:r>
-        <w:rPr>
-          <w:lang w:val="en-US"/>
-        </w:rPr>
-        <w:t>highscore</w:t>
-      </w:r>
-      <w:proofErr w:type="spellEnd"/>
-      <w:r>
-        <w:rPr>
-          <w:lang w:val="en-US"/>
-        </w:rPr>
-        <w:t xml:space="preserve">. </w:t>
+        <w:t xml:space="preserve">In the campaign the levels will get increasingly difficult. Only when a level is completed, will the next one be unlocked. </w:t>
+      </w:r>
+    </w:p>
+    <w:p>
+      <w:pPr>
+        <w:rPr>
+          <w:lang w:val="en-US"/>
+        </w:rPr>
+      </w:pPr>
+      <w:r>
+        <w:rPr>
+          <w:lang w:val="en-US"/>
+        </w:rPr>
+        <w:t xml:space="preserve">Every level has to be completed in 100 seconds. </w:t>
+      </w:r>
+      <w:r>
+        <w:rPr>
+          <w:lang w:val="en-US"/>
+        </w:rPr>
+        <w:t>When you complete the level, the time will be stopped. When the level isn’t completed in those 100 se</w:t>
+      </w:r>
+      <w:r>
+        <w:rPr>
+          <w:lang w:val="en-US"/>
+        </w:rPr>
+        <w:t>conds, the level will reset and you have to try again. Your highscore is the sum of the scores of all levels.</w:t>
       </w:r>
     </w:p>
     <w:p>
@@ -360,55 +311,13 @@
         <w:rPr>
           <w:lang w:val="en-US"/>
         </w:rPr>
-        <w:t xml:space="preserve">Furthermore we added three special </w:t>
-      </w:r>
-      <w:proofErr w:type="spellStart"/>
-      <w:r>
-        <w:rPr>
-          <w:lang w:val="en-US"/>
-        </w:rPr>
-        <w:t>powerups</w:t>
-      </w:r>
-      <w:proofErr w:type="spellEnd"/>
-      <w:r>
-        <w:rPr>
-          <w:lang w:val="en-US"/>
-        </w:rPr>
-        <w:t xml:space="preserve">. These </w:t>
-      </w:r>
-      <w:proofErr w:type="spellStart"/>
-      <w:r>
-        <w:rPr>
-          <w:lang w:val="en-US"/>
-        </w:rPr>
-        <w:t>powerups</w:t>
-      </w:r>
-      <w:proofErr w:type="spellEnd"/>
-      <w:r>
-        <w:rPr>
-          <w:lang w:val="en-US"/>
-        </w:rPr>
-        <w:t xml:space="preserve"> are cubes floating in space that influence the game when hit.</w:t>
-      </w:r>
-      <w:r>
-        <w:rPr>
-          <w:lang w:val="en-US"/>
-        </w:rPr>
-        <w:t xml:space="preserve"> First we have the spring. This </w:t>
-      </w:r>
-      <w:proofErr w:type="spellStart"/>
-      <w:r>
-        <w:rPr>
-          <w:lang w:val="en-US"/>
-        </w:rPr>
-        <w:t>powerup</w:t>
-      </w:r>
-      <w:proofErr w:type="spellEnd"/>
-      <w:r>
-        <w:rPr>
-          <w:lang w:val="en-US"/>
-        </w:rPr>
-        <w:t xml:space="preserve"> pushes the ball back. Just like a real spring, the force on the ball is dependent of the speed at which you hit the spring.</w:t>
+        <w:t>Furthermore we added three special powerups. These powerups are cubes floating in space that influence the game when hit.</w:t>
+      </w:r>
+      <w:r>
+        <w:rPr>
+          <w:lang w:val="en-US"/>
+        </w:rPr>
+        <w:t xml:space="preserve"> First we have the spring. This powerup pushes the ball back. Just like a real spring, the force on the ball is dependent of the speed at which you hit the spring.</w:t>
       </w:r>
       <w:r>
         <w:rPr>
@@ -420,34 +329,38 @@
         <w:rPr>
           <w:lang w:val="en-US"/>
         </w:rPr>
-        <w:t xml:space="preserve"> After a collision, the cube doesn’t disappear.</w:t>
-      </w:r>
-    </w:p>
-    <w:p>
-      <w:pPr>
-        <w:rPr>
-          <w:lang w:val="en-US"/>
-        </w:rPr>
-      </w:pPr>
-      <w:r>
-        <w:rPr>
-          <w:lang w:val="en-US"/>
-        </w:rPr>
-        <w:t xml:space="preserve">The other two </w:t>
-      </w:r>
-      <w:proofErr w:type="spellStart"/>
-      <w:r>
-        <w:rPr>
-          <w:lang w:val="en-US"/>
-        </w:rPr>
-        <w:t>powerups</w:t>
-      </w:r>
-      <w:proofErr w:type="spellEnd"/>
-      <w:r>
-        <w:rPr>
-          <w:lang w:val="en-US"/>
-        </w:rPr>
-        <w:t xml:space="preserve"> do disappear when hit, but effect the gameplay from that point. One of them inverts the controls. And the other doubles the speed of the ball.</w:t>
+        <w:t xml:space="preserve"> </w:t>
+      </w:r>
+    </w:p>
+    <w:p>
+      <w:pPr>
+        <w:rPr>
+          <w:lang w:val="en-US"/>
+        </w:rPr>
+      </w:pPr>
+      <w:r>
+        <w:rPr>
+          <w:lang w:val="en-US"/>
+        </w:rPr>
+        <w:t xml:space="preserve">The other two powerups </w:t>
+      </w:r>
+      <w:r>
+        <w:rPr>
+          <w:lang w:val="en-US"/>
+        </w:rPr>
+        <w:t>effect the gameplay in a more permanent way.</w:t>
+      </w:r>
+      <w:r>
+        <w:rPr>
+          <w:lang w:val="en-US"/>
+        </w:rPr>
+        <w:t xml:space="preserve"> One of them inverts the controls. And the other doubles the speed of the ball.</w:t>
+      </w:r>
+      <w:r>
+        <w:rPr>
+          <w:lang w:val="en-US"/>
+        </w:rPr>
+        <w:t xml:space="preserve"> When you crash into a second invert cube, the controls will be normal again.</w:t>
       </w:r>
     </w:p>
     <w:p>
@@ -462,15 +375,227 @@
         </w:rPr>
         <w:t xml:space="preserve">We believe that these extra components make this game a vivid adaption of the old labyrinth game. </w:t>
       </w:r>
+    </w:p>
+    <w:p>
+      <w:pPr>
+        <w:pStyle w:val="Heading1"/>
+        <w:rPr>
+          <w:lang w:val="en-US"/>
+        </w:rPr>
+      </w:pPr>
+      <w:r>
+        <w:rPr>
+          <w:lang w:val="en-US"/>
+        </w:rPr>
+        <w:t>External assets used</w:t>
+      </w:r>
+    </w:p>
+    <w:p>
+      <w:pPr>
+        <w:rPr>
+          <w:lang w:val="en-US"/>
+        </w:rPr>
+      </w:pPr>
+      <w:r>
+        <w:rPr>
+          <w:lang w:val="en-US"/>
+        </w:rPr>
+        <w:t>To make this game, we used some external assets. Those are listed here below.</w:t>
+      </w:r>
+    </w:p>
+    <w:p>
+      <w:pPr>
+        <w:pStyle w:val="ListParagraph"/>
+        <w:numPr>
+          <w:ilvl w:val="0"/>
+          <w:numId w:val="1"/>
+        </w:numPr>
+        <w:rPr>
+          <w:lang w:val="en-US"/>
+        </w:rPr>
+      </w:pPr>
+      <w:r>
+        <w:rPr>
+          <w:lang w:val="en-US"/>
+        </w:rPr>
+        <w:t xml:space="preserve">Menu music: </w:t>
+      </w:r>
+      <w:r>
+        <w:rPr>
+          <w:lang w:val="en-US"/>
+        </w:rPr>
+        <w:t>http://www.newgrounds.com/audio/listen/516673</w:t>
+      </w:r>
+    </w:p>
+    <w:p>
+      <w:pPr>
+        <w:pStyle w:val="ListParagraph"/>
+        <w:numPr>
+          <w:ilvl w:val="0"/>
+          <w:numId w:val="1"/>
+        </w:numPr>
+        <w:rPr>
+          <w:lang w:val="en-US"/>
+        </w:rPr>
+      </w:pPr>
+      <w:r>
+        <w:rPr>
+          <w:lang w:val="en-US"/>
+        </w:rPr>
+        <w:t xml:space="preserve">Level music: </w:t>
+      </w:r>
+      <w:hyperlink r:id="rId6" w:history="1">
+        <w:r>
+          <w:rPr>
+            <w:rStyle w:val="Hyperlink"/>
+            <w:lang w:val="en-US"/>
+          </w:rPr>
+          <w:t>http://www.newgrounds.com/audio/listen/540405</w:t>
+        </w:r>
+      </w:hyperlink>
+    </w:p>
+    <w:p>
+      <w:pPr>
+        <w:pStyle w:val="ListParagraph"/>
+        <w:numPr>
+          <w:ilvl w:val="0"/>
+          <w:numId w:val="1"/>
+        </w:numPr>
+        <w:rPr>
+          <w:lang w:val="en-US"/>
+        </w:rPr>
+      </w:pPr>
+      <w:r>
+        <w:rPr>
+          <w:lang w:val="en-US"/>
+        </w:rPr>
+        <w:t xml:space="preserve">Boing sound: </w:t>
+      </w:r>
+      <w:hyperlink r:id="rId7" w:history="1">
+        <w:r>
+          <w:rPr>
+            <w:rStyle w:val="Hyperlink"/>
+            <w:lang w:val="en-US"/>
+          </w:rPr>
+          <w:t>http://static1.grsites.com/archive/sounds/cartoon/cartoon056.mp3</w:t>
+        </w:r>
+      </w:hyperlink>
+      <w:r>
+        <w:rPr>
+          <w:lang w:val="en-US"/>
+        </w:rPr>
+        <w:t xml:space="preserve"> </w:t>
+      </w:r>
+    </w:p>
+    <w:p>
+      <w:pPr>
+        <w:pStyle w:val="ListParagraph"/>
+        <w:numPr>
+          <w:ilvl w:val="0"/>
+          <w:numId w:val="1"/>
+        </w:numPr>
+        <w:rPr>
+          <w:lang w:val="en-US"/>
+        </w:rPr>
+      </w:pPr>
+      <w:r>
+        <w:rPr>
+          <w:lang w:val="en-US"/>
+        </w:rPr>
+        <w:t xml:space="preserve">Spring texture: </w:t>
+      </w:r>
+      <w:hyperlink r:id="rId8" w:history="1">
+        <w:r>
+          <w:rPr>
+            <w:rStyle w:val="Hyperlink"/>
+            <w:lang w:val="en-US"/>
+          </w:rPr>
+          <w:t>http://users.telenet.be/willydesmadryl/Portfolio/veer.png</w:t>
+        </w:r>
+      </w:hyperlink>
+    </w:p>
+    <w:p>
+      <w:pPr>
+        <w:pStyle w:val="ListParagraph"/>
+        <w:numPr>
+          <w:ilvl w:val="0"/>
+          <w:numId w:val="1"/>
+        </w:numPr>
+        <w:rPr>
+          <w:lang w:val="en-US"/>
+        </w:rPr>
+      </w:pPr>
+      <w:r>
+        <w:rPr>
+          <w:lang w:val="en-US"/>
+        </w:rPr>
+        <w:t>Woodtexture floor:</w:t>
+      </w:r>
+    </w:p>
+    <w:p>
+      <w:pPr>
+        <w:pStyle w:val="ListParagraph"/>
+        <w:numPr>
+          <w:ilvl w:val="0"/>
+          <w:numId w:val="1"/>
+        </w:numPr>
+        <w:rPr>
+          <w:lang w:val="en-US"/>
+        </w:rPr>
+      </w:pPr>
+      <w:r>
+        <w:rPr>
+          <w:lang w:val="en-US"/>
+        </w:rPr>
+        <w:t>Woodtexture walls:</w:t>
+      </w:r>
+    </w:p>
+    <w:p>
+      <w:pPr>
+        <w:pStyle w:val="ListParagraph"/>
+        <w:numPr>
+          <w:ilvl w:val="0"/>
+          <w:numId w:val="1"/>
+        </w:numPr>
+        <w:rPr>
+          <w:lang w:val="en-US"/>
+        </w:rPr>
+      </w:pPr>
+      <w:r>
+        <w:rPr>
+          <w:lang w:val="en-US"/>
+        </w:rPr>
+        <w:t>Font:</w:t>
+      </w:r>
+    </w:p>
+    <w:p>
+      <w:pPr>
+        <w:pStyle w:val="ListParagraph"/>
+        <w:numPr>
+          <w:ilvl w:val="0"/>
+          <w:numId w:val="1"/>
+        </w:numPr>
+        <w:rPr>
+          <w:lang w:val="en-US"/>
+        </w:rPr>
+      </w:pPr>
+      <w:r>
+        <w:rPr>
+          <w:lang w:val="en-US"/>
+        </w:rPr>
+        <w:t xml:space="preserve">Wooden buttons: </w:t>
+      </w:r>
+      <w:hyperlink r:id="rId9" w:history="1">
+        <w:r>
+          <w:rPr>
+            <w:rStyle w:val="Hyperlink"/>
+            <w:lang w:val="en-US"/>
+          </w:rPr>
+          <w:t>http://www.designtube.org/stock-graphic/121718-cartoon-wooden-buttons.html</w:t>
+        </w:r>
+      </w:hyperlink>
       <w:bookmarkStart w:id="0" w:name="_GoBack"/>
       <w:bookmarkEnd w:id="0"/>
-    </w:p>
-    <w:p>
-      <w:pPr>
-        <w:rPr>
-          <w:lang w:val="en-US"/>
-        </w:rPr>
-      </w:pPr>
     </w:p>
     <w:sectPr>
       <w:pgSz w:w="11906" w:h="16838"/>
@@ -480,6 +605,127 @@
     </w:sectPr>
   </w:body>
 </w:document>
+</file>
+
+<file path=word/numbering.xml><?xml version="1.0" encoding="utf-8"?>
+<w:numbering xmlns:wpc="http://schemas.microsoft.com/office/word/2010/wordprocessingCanvas" xmlns:mc="http://schemas.openxmlformats.org/markup-compatibility/2006" xmlns:o="urn:schemas-microsoft-com:office:office" xmlns:r="http://schemas.openxmlformats.org/officeDocument/2006/relationships" xmlns:m="http://schemas.openxmlformats.org/officeDocument/2006/math" xmlns:v="urn:schemas-microsoft-com:vml" xmlns:wp14="http://schemas.microsoft.com/office/word/2010/wordprocessingDrawing" xmlns:wp="http://schemas.openxmlformats.org/drawingml/2006/wordprocessingDrawing" xmlns:w10="urn:schemas-microsoft-com:office:word" xmlns:w="http://schemas.openxmlformats.org/wordprocessingml/2006/main" xmlns:w14="http://schemas.microsoft.com/office/word/2010/wordml" xmlns:w15="http://schemas.microsoft.com/office/word/2012/wordml" xmlns:wpg="http://schemas.microsoft.com/office/word/2010/wordprocessingGroup" xmlns:wpi="http://schemas.microsoft.com/office/word/2010/wordprocessingInk" xmlns:wne="http://schemas.microsoft.com/office/word/2006/wordml" xmlns:wps="http://schemas.microsoft.com/office/word/2010/wordprocessingShape" mc:Ignorable="w14 w15 wp14">
+  <w:abstractNum w:abstractNumId="0" w15:restartNumberingAfterBreak="0">
+    <w:nsid w:val="5E693300"/>
+    <w:multiLevelType w:val="hybridMultilevel"/>
+    <w:tmpl w:val="845E7288"/>
+    <w:lvl w:ilvl="0" w:tplc="04130001">
+      <w:start w:val="1"/>
+      <w:numFmt w:val="bullet"/>
+      <w:lvlText w:val=""/>
+      <w:lvlJc w:val="left"/>
+      <w:pPr>
+        <w:ind w:left="720" w:hanging="360"/>
+      </w:pPr>
+      <w:rPr>
+        <w:rFonts w:ascii="Symbol" w:hAnsi="Symbol" w:hint="default"/>
+      </w:rPr>
+    </w:lvl>
+    <w:lvl w:ilvl="1" w:tplc="04130003" w:tentative="1">
+      <w:start w:val="1"/>
+      <w:numFmt w:val="bullet"/>
+      <w:lvlText w:val="o"/>
+      <w:lvlJc w:val="left"/>
+      <w:pPr>
+        <w:ind w:left="1440" w:hanging="360"/>
+      </w:pPr>
+      <w:rPr>
+        <w:rFonts w:ascii="Courier New" w:hAnsi="Courier New" w:cs="Courier New" w:hint="default"/>
+      </w:rPr>
+    </w:lvl>
+    <w:lvl w:ilvl="2" w:tplc="04130005" w:tentative="1">
+      <w:start w:val="1"/>
+      <w:numFmt w:val="bullet"/>
+      <w:lvlText w:val=""/>
+      <w:lvlJc w:val="left"/>
+      <w:pPr>
+        <w:ind w:left="2160" w:hanging="360"/>
+      </w:pPr>
+      <w:rPr>
+        <w:rFonts w:ascii="Wingdings" w:hAnsi="Wingdings" w:hint="default"/>
+      </w:rPr>
+    </w:lvl>
+    <w:lvl w:ilvl="3" w:tplc="04130001" w:tentative="1">
+      <w:start w:val="1"/>
+      <w:numFmt w:val="bullet"/>
+      <w:lvlText w:val=""/>
+      <w:lvlJc w:val="left"/>
+      <w:pPr>
+        <w:ind w:left="2880" w:hanging="360"/>
+      </w:pPr>
+      <w:rPr>
+        <w:rFonts w:ascii="Symbol" w:hAnsi="Symbol" w:hint="default"/>
+      </w:rPr>
+    </w:lvl>
+    <w:lvl w:ilvl="4" w:tplc="04130003" w:tentative="1">
+      <w:start w:val="1"/>
+      <w:numFmt w:val="bullet"/>
+      <w:lvlText w:val="o"/>
+      <w:lvlJc w:val="left"/>
+      <w:pPr>
+        <w:ind w:left="3600" w:hanging="360"/>
+      </w:pPr>
+      <w:rPr>
+        <w:rFonts w:ascii="Courier New" w:hAnsi="Courier New" w:cs="Courier New" w:hint="default"/>
+      </w:rPr>
+    </w:lvl>
+    <w:lvl w:ilvl="5" w:tplc="04130005" w:tentative="1">
+      <w:start w:val="1"/>
+      <w:numFmt w:val="bullet"/>
+      <w:lvlText w:val=""/>
+      <w:lvlJc w:val="left"/>
+      <w:pPr>
+        <w:ind w:left="4320" w:hanging="360"/>
+      </w:pPr>
+      <w:rPr>
+        <w:rFonts w:ascii="Wingdings" w:hAnsi="Wingdings" w:hint="default"/>
+      </w:rPr>
+    </w:lvl>
+    <w:lvl w:ilvl="6" w:tplc="04130001" w:tentative="1">
+      <w:start w:val="1"/>
+      <w:numFmt w:val="bullet"/>
+      <w:lvlText w:val=""/>
+      <w:lvlJc w:val="left"/>
+      <w:pPr>
+        <w:ind w:left="5040" w:hanging="360"/>
+      </w:pPr>
+      <w:rPr>
+        <w:rFonts w:ascii="Symbol" w:hAnsi="Symbol" w:hint="default"/>
+      </w:rPr>
+    </w:lvl>
+    <w:lvl w:ilvl="7" w:tplc="04130003" w:tentative="1">
+      <w:start w:val="1"/>
+      <w:numFmt w:val="bullet"/>
+      <w:lvlText w:val="o"/>
+      <w:lvlJc w:val="left"/>
+      <w:pPr>
+        <w:ind w:left="5760" w:hanging="360"/>
+      </w:pPr>
+      <w:rPr>
+        <w:rFonts w:ascii="Courier New" w:hAnsi="Courier New" w:cs="Courier New" w:hint="default"/>
+      </w:rPr>
+    </w:lvl>
+    <w:lvl w:ilvl="8" w:tplc="04130005" w:tentative="1">
+      <w:start w:val="1"/>
+      <w:numFmt w:val="bullet"/>
+      <w:lvlText w:val=""/>
+      <w:lvlJc w:val="left"/>
+      <w:pPr>
+        <w:ind w:left="6480" w:hanging="360"/>
+      </w:pPr>
+      <w:rPr>
+        <w:rFonts w:ascii="Wingdings" w:hAnsi="Wingdings" w:hint="default"/>
+      </w:rPr>
+    </w:lvl>
+  </w:abstractNum>
+  <w:num w:numId="1">
+    <w:abstractNumId w:val="0"/>
+  </w:num>
+</w:numbering>
 </file>
 
 <file path=word/styles.xml><?xml version="1.0" encoding="utf-8"?>
@@ -991,6 +1237,17 @@
       <w:spacing w:after="0" w:line="240" w:lineRule="auto"/>
     </w:pPr>
   </w:style>
+  <w:style w:type="paragraph" w:styleId="ListParagraph">
+    <w:name w:val="List Paragraph"/>
+    <w:basedOn w:val="Normal"/>
+    <w:uiPriority w:val="34"/>
+    <w:qFormat/>
+    <w:rsid w:val="00D6001E"/>
+    <w:pPr>
+      <w:ind w:left="720"/>
+      <w:contextualSpacing/>
+    </w:pPr>
+  </w:style>
 </w:styles>
 </file>
 

</xml_diff>

<commit_message>
Final version game document +PDF
</commit_message>
<xml_diff>
--- a/GameDocument.docx
+++ b/GameDocument.docx
@@ -6,11 +6,20 @@
       <w:pPr>
         <w:pStyle w:val="Title"/>
         <w:jc w:val="center"/>
-      </w:pPr>
-      <w:r>
+        <w:rPr>
+          <w:lang w:val="en-US"/>
+        </w:rPr>
+      </w:pPr>
+      <w:r>
+        <w:rPr>
+          <w:lang w:val="en-US"/>
+        </w:rPr>
         <w:t xml:space="preserve">Labyrinth, a modern </w:t>
       </w:r>
       <w:r>
+        <w:rPr>
+          <w:lang w:val="en-US"/>
+        </w:rPr>
         <w:t>adaption</w:t>
       </w:r>
       <w:r>
@@ -82,7 +91,13 @@
         </w:drawing>
       </w:r>
     </w:p>
-    <w:p/>
+    <w:p>
+      <w:pPr>
+        <w:rPr>
+          <w:lang w:val="en-US"/>
+        </w:rPr>
+      </w:pPr>
+    </w:p>
     <w:p>
       <w:pPr>
         <w:pStyle w:val="NoSpacing"/>
@@ -104,12 +119,28 @@
           <w:lang w:val="en-US"/>
         </w:rPr>
       </w:pPr>
-      <w:r>
-        <w:rPr>
-          <w:lang w:val="en-US"/>
-        </w:rPr>
-        <w:t>Marlo Ploemen</w:t>
-      </w:r>
+      <w:proofErr w:type="spellStart"/>
+      <w:r>
+        <w:rPr>
+          <w:lang w:val="en-US"/>
+        </w:rPr>
+        <w:t>Marlo</w:t>
+      </w:r>
+      <w:proofErr w:type="spellEnd"/>
+      <w:r>
+        <w:rPr>
+          <w:lang w:val="en-US"/>
+        </w:rPr>
+        <w:t xml:space="preserve"> </w:t>
+      </w:r>
+      <w:proofErr w:type="spellStart"/>
+      <w:r>
+        <w:rPr>
+          <w:lang w:val="en-US"/>
+        </w:rPr>
+        <w:t>Ploemen</w:t>
+      </w:r>
+      <w:proofErr w:type="spellEnd"/>
       <w:r>
         <w:rPr>
           <w:lang w:val="en-US"/>
@@ -128,9 +159,19 @@
       <w:pPr>
         <w:pStyle w:val="NoSpacing"/>
       </w:pPr>
-      <w:r>
-        <w:t>Ajdin Husic</w:t>
-      </w:r>
+      <w:proofErr w:type="spellStart"/>
+      <w:r>
+        <w:t>Ajdin</w:t>
+      </w:r>
+      <w:proofErr w:type="spellEnd"/>
+      <w:r>
+        <w:t xml:space="preserve"> </w:t>
+      </w:r>
+      <w:proofErr w:type="spellStart"/>
+      <w:r>
+        <w:t>Husic</w:t>
+      </w:r>
+      <w:proofErr w:type="spellEnd"/>
       <w:r>
         <w:tab/>
       </w:r>
@@ -228,7 +269,21 @@
         <w:rPr>
           <w:lang w:val="en-US"/>
         </w:rPr>
-        <w:t xml:space="preserve">In the main menu there are two options: tutorial and campaign. In the tutorial you will learn the controls and get to know the powerups we added. </w:t>
+        <w:t xml:space="preserve">In the main menu there are two options: tutorial and campaign. In the tutorial you will learn the controls and get to know the </w:t>
+      </w:r>
+      <w:proofErr w:type="spellStart"/>
+      <w:r>
+        <w:rPr>
+          <w:lang w:val="en-US"/>
+        </w:rPr>
+        <w:t>powerups</w:t>
+      </w:r>
+      <w:proofErr w:type="spellEnd"/>
+      <w:r>
+        <w:rPr>
+          <w:lang w:val="en-US"/>
+        </w:rPr>
+        <w:t xml:space="preserve"> we added. </w:t>
       </w:r>
       <w:r>
         <w:rPr>
@@ -265,7 +320,21 @@
         <w:rPr>
           <w:lang w:val="en-US"/>
         </w:rPr>
-        <w:t>conds, the level will reset and you have to try again. Your highscore is the sum of the scores of all levels.</w:t>
+        <w:t xml:space="preserve">conds, the level will reset and you have to try again. Your </w:t>
+      </w:r>
+      <w:proofErr w:type="spellStart"/>
+      <w:r>
+        <w:rPr>
+          <w:lang w:val="en-US"/>
+        </w:rPr>
+        <w:t>highscore</w:t>
+      </w:r>
+      <w:proofErr w:type="spellEnd"/>
+      <w:r>
+        <w:rPr>
+          <w:lang w:val="en-US"/>
+        </w:rPr>
+        <w:t xml:space="preserve"> is the sum of the scores of all levels.</w:t>
       </w:r>
     </w:p>
     <w:p>
@@ -311,13 +380,55 @@
         <w:rPr>
           <w:lang w:val="en-US"/>
         </w:rPr>
-        <w:t>Furthermore we added three special powerups. These powerups are cubes floating in space that influence the game when hit.</w:t>
-      </w:r>
-      <w:r>
-        <w:rPr>
-          <w:lang w:val="en-US"/>
-        </w:rPr>
-        <w:t xml:space="preserve"> First we have the spring. This powerup pushes the ball back. Just like a real spring, the force on the ball is dependent of the speed at which you hit the spring.</w:t>
+        <w:t xml:space="preserve">Furthermore we added three special </w:t>
+      </w:r>
+      <w:proofErr w:type="spellStart"/>
+      <w:r>
+        <w:rPr>
+          <w:lang w:val="en-US"/>
+        </w:rPr>
+        <w:t>powerups</w:t>
+      </w:r>
+      <w:proofErr w:type="spellEnd"/>
+      <w:r>
+        <w:rPr>
+          <w:lang w:val="en-US"/>
+        </w:rPr>
+        <w:t xml:space="preserve">. These </w:t>
+      </w:r>
+      <w:proofErr w:type="spellStart"/>
+      <w:r>
+        <w:rPr>
+          <w:lang w:val="en-US"/>
+        </w:rPr>
+        <w:t>powerups</w:t>
+      </w:r>
+      <w:proofErr w:type="spellEnd"/>
+      <w:r>
+        <w:rPr>
+          <w:lang w:val="en-US"/>
+        </w:rPr>
+        <w:t xml:space="preserve"> are cubes floating in space that influence the game when hit.</w:t>
+      </w:r>
+      <w:r>
+        <w:rPr>
+          <w:lang w:val="en-US"/>
+        </w:rPr>
+        <w:t xml:space="preserve"> First we have the spring. This </w:t>
+      </w:r>
+      <w:proofErr w:type="spellStart"/>
+      <w:r>
+        <w:rPr>
+          <w:lang w:val="en-US"/>
+        </w:rPr>
+        <w:t>powerup</w:t>
+      </w:r>
+      <w:proofErr w:type="spellEnd"/>
+      <w:r>
+        <w:rPr>
+          <w:lang w:val="en-US"/>
+        </w:rPr>
+        <w:t xml:space="preserve"> pushes the ball back. Just like a real spring, the force on the ball is dependent of the speed at which you hit the spring.</w:t>
       </w:r>
       <w:r>
         <w:rPr>
@@ -342,7 +453,21 @@
         <w:rPr>
           <w:lang w:val="en-US"/>
         </w:rPr>
-        <w:t xml:space="preserve">The other two powerups </w:t>
+        <w:t xml:space="preserve">The other two </w:t>
+      </w:r>
+      <w:proofErr w:type="spellStart"/>
+      <w:r>
+        <w:rPr>
+          <w:lang w:val="en-US"/>
+        </w:rPr>
+        <w:t>powerups</w:t>
+      </w:r>
+      <w:proofErr w:type="spellEnd"/>
+      <w:r>
+        <w:rPr>
+          <w:lang w:val="en-US"/>
+        </w:rPr>
+        <w:t xml:space="preserve"> </w:t>
       </w:r>
       <w:r>
         <w:rPr>
@@ -525,11 +650,40 @@
           <w:lang w:val="en-US"/>
         </w:rPr>
       </w:pPr>
-      <w:r>
-        <w:rPr>
-          <w:lang w:val="en-US"/>
-        </w:rPr>
-        <w:t>Woodtexture floor:</w:t>
+      <w:proofErr w:type="spellStart"/>
+      <w:r>
+        <w:rPr>
+          <w:lang w:val="en-US"/>
+        </w:rPr>
+        <w:t>Woodtexture</w:t>
+      </w:r>
+      <w:proofErr w:type="spellEnd"/>
+      <w:r>
+        <w:rPr>
+          <w:lang w:val="en-US"/>
+        </w:rPr>
+        <w:t xml:space="preserve"> floor:</w:t>
+      </w:r>
+      <w:r>
+        <w:rPr>
+          <w:lang w:val="en-US"/>
+        </w:rPr>
+        <w:t xml:space="preserve"> </w:t>
+      </w:r>
+      <w:hyperlink r:id="rId9" w:history="1">
+        <w:r>
+          <w:rPr>
+            <w:rStyle w:val="Hyperlink"/>
+            <w:lang w:val="en-US"/>
+          </w:rPr>
+          <w:t>http://www.textures.com/download/woodfine0017/19794</w:t>
+        </w:r>
+      </w:hyperlink>
+      <w:r>
+        <w:rPr>
+          <w:lang w:val="en-US"/>
+        </w:rPr>
+        <w:t xml:space="preserve"> </w:t>
       </w:r>
     </w:p>
     <w:p>
@@ -539,15 +693,23 @@
           <w:ilvl w:val="0"/>
           <w:numId w:val="1"/>
         </w:numPr>
-        <w:rPr>
-          <w:lang w:val="en-US"/>
-        </w:rPr>
-      </w:pPr>
-      <w:r>
-        <w:rPr>
-          <w:lang w:val="en-US"/>
-        </w:rPr>
-        <w:t>Woodtexture walls:</w:t>
+      </w:pPr>
+      <w:r>
+        <w:t>Font:</w:t>
+      </w:r>
+      <w:r>
+        <w:t xml:space="preserve"> </w:t>
+      </w:r>
+      <w:hyperlink r:id="rId10" w:history="1">
+        <w:r>
+          <w:rPr>
+            <w:rStyle w:val="Hyperlink"/>
+          </w:rPr>
+          <w:t>http://www.1001fonts.com</w:t>
+        </w:r>
+      </w:hyperlink>
+      <w:r>
+        <w:t xml:space="preserve"> </w:t>
       </w:r>
     </w:p>
     <w:p>
@@ -565,27 +727,9 @@
         <w:rPr>
           <w:lang w:val="en-US"/>
         </w:rPr>
-        <w:t>Font:</w:t>
-      </w:r>
-    </w:p>
-    <w:p>
-      <w:pPr>
-        <w:pStyle w:val="ListParagraph"/>
-        <w:numPr>
-          <w:ilvl w:val="0"/>
-          <w:numId w:val="1"/>
-        </w:numPr>
-        <w:rPr>
-          <w:lang w:val="en-US"/>
-        </w:rPr>
-      </w:pPr>
-      <w:r>
-        <w:rPr>
-          <w:lang w:val="en-US"/>
-        </w:rPr>
         <w:t xml:space="preserve">Wooden buttons: </w:t>
       </w:r>
-      <w:hyperlink r:id="rId9" w:history="1">
+      <w:hyperlink r:id="rId11" w:history="1">
         <w:r>
           <w:rPr>
             <w:rStyle w:val="Hyperlink"/>

</xml_diff>